<commit_message>
Admin edit product feature
</commit_message>
<xml_diff>
--- a/Document.docx
+++ b/Document.docx
@@ -1290,6 +1290,11 @@
       </w:r>
     </w:p>
     <w:p>
+      <w:pPr>
+        <w:rPr>
+          <w:color w:val="EE0000"/>
+        </w:rPr>
+      </w:pPr>
       <w:proofErr w:type="gramStart"/>
       <w:r>
         <w:t xml:space="preserve">  </w:t>
@@ -1298,6 +1303,7 @@
         <w:rPr>
           <w:b/>
           <w:bCs/>
+          <w:color w:val="EE0000"/>
         </w:rPr>
         <w:t>User</w:t>
       </w:r>
@@ -1306,6 +1312,7 @@
         <w:rPr>
           <w:b/>
           <w:bCs/>
+          <w:color w:val="EE0000"/>
         </w:rPr>
         <w:t xml:space="preserve"> Dashboard/Profile</w:t>
       </w:r>

</xml_diff>